<commit_message>
added fish, update process
</commit_message>
<xml_diff>
--- a/code/Documentation.docx
+++ b/code/Documentation.docx
@@ -7,7 +7,13 @@
         <w:pStyle w:val="Heading1"/>
       </w:pPr>
       <w:r>
-        <w:t>Generating ONMS Soundscape Inventory reports</w:t>
+        <w:t xml:space="preserve">Generating ONMS Soundscape Inventory </w:t>
+      </w:r>
+      <w:r>
+        <w:t>R</w:t>
+      </w:r>
+      <w:r>
+        <w:t>eports</w:t>
       </w:r>
     </w:p>
     <w:p>
@@ -213,13 +219,7 @@
           <w:rPr>
             <w:rStyle w:val="Hyperlink"/>
           </w:rPr>
-          <w:t>ONMSSound_IndicatorCategories</w:t>
-        </w:r>
-        <w:r>
-          <w:rPr>
-            <w:rStyle w:val="Hyperlink"/>
-          </w:rPr>
-          <w:t>.xlsx</w:t>
+          <w:t>ONMSSound_IndicatorCategories.xlsx</w:t>
         </w:r>
       </w:hyperlink>
       <w:r>
@@ -492,7 +492,7 @@
           <w:noProof/>
         </w:rPr>
         <w:drawing>
-          <wp:inline distT="0" distB="0" distL="0" distR="0" wp14:anchorId="710B7CDF" wp14:editId="2DA238B3">
+          <wp:inline distT="0" distB="0" distL="0" distR="0" wp14:anchorId="710B7CDF" wp14:editId="3DD5379D">
             <wp:extent cx="6581250" cy="2143125"/>
             <wp:effectExtent l="0" t="0" r="0" b="0"/>
             <wp:docPr id="504231534" name="Picture 1" descr="A diagram of a diagram&#10;&#10;AI-generated content may be incorrect."/>
@@ -576,7 +576,14 @@
           <w:b/>
           <w:bCs/>
         </w:rPr>
-        <w:t>Explanation of current steps (</w:t>
+        <w:t>Overview</w:t>
+      </w:r>
+      <w:r>
+        <w:rPr>
+          <w:b/>
+          <w:bCs/>
+        </w:rPr>
+        <w:t xml:space="preserve"> of current steps (</w:t>
       </w:r>
       <w:r>
         <w:rPr>
@@ -591,6 +598,13 @@
           <w:b/>
           <w:bCs/>
         </w:rPr>
+        <w:t>- demonstrating adding a site</w:t>
+      </w:r>
+      <w:r>
+        <w:rPr>
+          <w:b/>
+          <w:bCs/>
+        </w:rPr>
         <w:t>)</w:t>
       </w:r>
     </w:p>
@@ -651,16 +665,7 @@
         <w:t>Download data to local drive for processing- organize by site name (e.g. hi01)</w:t>
       </w:r>
       <w:r>
-        <w:t xml:space="preserve">, </w:t>
-      </w:r>
-      <w:r>
-        <w:t>option to pull data from repositories hosted by partners (e.g. AWS, google drive</w:t>
-      </w:r>
-      <w:r>
-        <w:t>, NMFS-cloud</w:t>
-      </w:r>
-      <w:r>
-        <w:t>)</w:t>
+        <w:t>, option to pull data from repositories hosted by partners (e.g. AWS, google drive, NMFS-cloud)</w:t>
       </w:r>
     </w:p>
     <w:p>
@@ -678,10 +683,25 @@
         <w:rPr>
           <w:highlight w:val="yellow"/>
         </w:rPr>
-        <w:t>see generating graphics section</w:t>
-      </w:r>
-      <w:r>
-        <w:t>)</w:t>
+        <w:t>see</w:t>
+      </w:r>
+      <w:r>
+        <w:rPr>
+          <w:highlight w:val="yellow"/>
+        </w:rPr>
+        <w:t xml:space="preserve"> Appendix:</w:t>
+      </w:r>
+      <w:r>
+        <w:rPr>
+          <w:highlight w:val="yellow"/>
+        </w:rPr>
+        <w:t xml:space="preserve"> generating graphic</w:t>
+      </w:r>
+      <w:r>
+        <w:rPr>
+          <w:highlight w:val="yellow"/>
+        </w:rPr>
+        <w:t>s for details and videos)</w:t>
       </w:r>
     </w:p>
     <w:p>
@@ -693,19 +713,7 @@
         </w:numPr>
       </w:pPr>
       <w:r>
-        <w:t>Refresh Soundscape website to see updated graphics</w:t>
-      </w:r>
-    </w:p>
-    <w:p>
-      <w:pPr>
-        <w:pStyle w:val="ListParagraph"/>
-        <w:numPr>
-          <w:ilvl w:val="0"/>
-          <w:numId w:val="6"/>
-        </w:numPr>
-      </w:pPr>
-      <w:r>
-        <w:t xml:space="preserve"> </w:t>
+        <w:t xml:space="preserve">Refresh Soundscape website to see updated graphics </w:t>
       </w:r>
     </w:p>
     <w:p>
@@ -743,14 +751,7 @@
           <w:b/>
           <w:bCs/>
         </w:rPr>
-        <w:t>Explanation of current steps</w:t>
-      </w:r>
-      <w:r>
-        <w:rPr>
-          <w:b/>
-          <w:bCs/>
-        </w:rPr>
-        <w:t xml:space="preserve"> (</w:t>
+        <w:t>Explanation of current steps (</w:t>
       </w:r>
       <w:r>
         <w:rPr>
@@ -830,16 +831,634 @@
     </w:p>
     <w:p>
       <w:pPr>
+        <w:pStyle w:val="Heading1"/>
+        <w:jc w:val="center"/>
+      </w:pPr>
+      <w:r>
         <w:rPr>
           <w:b/>
           <w:bCs/>
         </w:rPr>
-      </w:pPr>
-    </w:p>
-    <w:p/>
+        <w:t>APPENDIX</w:t>
+      </w:r>
+      <w:r>
+        <w:rPr>
+          <w:b/>
+          <w:bCs/>
+        </w:rPr>
+        <w:t>:</w:t>
+      </w:r>
+      <w:r>
+        <w:rPr>
+          <w:b/>
+          <w:bCs/>
+        </w:rPr>
+        <w:t xml:space="preserve"> </w:t>
+      </w:r>
+      <w:r>
+        <w:t>GENERATING GRAPHICS</w:t>
+      </w:r>
+    </w:p>
+    <w:p>
+      <w:pPr>
+        <w:numPr>
+          <w:ilvl w:val="0"/>
+          <w:numId w:val="9"/>
+        </w:numPr>
+      </w:pPr>
+      <w:r>
+        <w:t xml:space="preserve">Clone repository to your local computer: </w:t>
+      </w:r>
+      <w:hyperlink r:id="rId11" w:history="1">
+        <w:r>
+          <w:rPr>
+            <w:rStyle w:val="Hyperlink"/>
+          </w:rPr>
+          <w:t>https://github.com/CI-CMG/SoundscapesWebsite</w:t>
+        </w:r>
+      </w:hyperlink>
+      <w:r>
+        <w:t> </w:t>
+      </w:r>
+    </w:p>
+    <w:p>
+      <w:pPr>
+        <w:numPr>
+          <w:ilvl w:val="0"/>
+          <w:numId w:val="9"/>
+        </w:numPr>
+      </w:pPr>
+      <w:r>
+        <w:t xml:space="preserve">Generate updated </w:t>
+      </w:r>
+      <w:proofErr w:type="spellStart"/>
+      <w:r>
+        <w:t>gantt</w:t>
+      </w:r>
+      <w:proofErr w:type="spellEnd"/>
+      <w:r>
+        <w:t xml:space="preserve"> chart and maps </w:t>
+      </w:r>
+      <w:r>
+        <w:rPr>
+          <w:highlight w:val="cyan"/>
+        </w:rPr>
+        <w:t xml:space="preserve">using </w:t>
+      </w:r>
+      <w:proofErr w:type="spellStart"/>
+      <w:r>
+        <w:rPr>
+          <w:highlight w:val="cyan"/>
+        </w:rPr>
+        <w:t>summary_ONMS</w:t>
+      </w:r>
+      <w:proofErr w:type="spellEnd"/>
+      <w:r>
+        <w:rPr>
+          <w:highlight w:val="cyan"/>
+        </w:rPr>
+        <w:t>-GCP.R</w:t>
+      </w:r>
+      <w:r>
+        <w:t xml:space="preserve"> (</w:t>
+      </w:r>
+      <w:r>
+        <w:rPr>
+          <w:highlight w:val="yellow"/>
+        </w:rPr>
+        <w:t>video-done</w:t>
+      </w:r>
+      <w:r>
+        <w:t>)</w:t>
+      </w:r>
+    </w:p>
+    <w:p>
+      <w:pPr>
+        <w:numPr>
+          <w:ilvl w:val="1"/>
+          <w:numId w:val="27"/>
+        </w:numPr>
+      </w:pPr>
+      <w:r>
+        <w:t>Make sure you have all the libraries installed</w:t>
+      </w:r>
+      <w:r>
+        <w:t xml:space="preserve"> to run the code</w:t>
+      </w:r>
+    </w:p>
+    <w:p>
+      <w:pPr>
+        <w:numPr>
+          <w:ilvl w:val="1"/>
+          <w:numId w:val="27"/>
+        </w:numPr>
+      </w:pPr>
+      <w:r>
+        <w:t>Change default output directories to your local machine ("</w:t>
+      </w:r>
+      <w:r>
+        <w:rPr>
+          <w:highlight w:val="yellow"/>
+        </w:rPr>
+        <w:t>F:\\CODE\\</w:t>
+      </w:r>
+      <w:r>
+        <w:t>GitHub\\SoundscapesWebsite\\content\\resources")</w:t>
+      </w:r>
+    </w:p>
+    <w:p>
+      <w:pPr>
+        <w:numPr>
+          <w:ilvl w:val="1"/>
+          <w:numId w:val="27"/>
+        </w:numPr>
+      </w:pPr>
+      <w:r>
+        <w:t>Code r</w:t>
+      </w:r>
+      <w:r>
+        <w:t>uns through each site on GCP to gather and combine information from the metadata files, then adds some information in the ONMS context spreadsheet (console shows where you are in the process)</w:t>
+      </w:r>
+    </w:p>
+    <w:p>
+      <w:pPr>
+        <w:numPr>
+          <w:ilvl w:val="1"/>
+          <w:numId w:val="27"/>
+        </w:numPr>
+      </w:pPr>
+      <w:r>
+        <w:t>Code s</w:t>
+      </w:r>
+      <w:r>
+        <w:t xml:space="preserve">aves a </w:t>
+      </w:r>
+      <w:proofErr w:type="gramStart"/>
+      <w:r>
+        <w:t>2 summary</w:t>
+      </w:r>
+      <w:proofErr w:type="gramEnd"/>
+      <w:r>
+        <w:t xml:space="preserve"> file - one with all the sites, one truncated to just the long-term monitoring sites </w:t>
+      </w:r>
+      <w:r>
+        <w:rPr>
+          <w:i/>
+          <w:iCs/>
+        </w:rPr>
+        <w:t>(since we are plotting in this script, option to not save this file)</w:t>
+      </w:r>
+    </w:p>
+    <w:p>
+      <w:pPr>
+        <w:numPr>
+          <w:ilvl w:val="1"/>
+          <w:numId w:val="27"/>
+        </w:numPr>
+      </w:pPr>
+      <w:r>
+        <w:t>3 plots are generated and saved to website content/resources directory</w:t>
+      </w:r>
+    </w:p>
+    <w:p>
+      <w:pPr>
+        <w:numPr>
+          <w:ilvl w:val="2"/>
+          <w:numId w:val="28"/>
+        </w:numPr>
+      </w:pPr>
+      <w:r>
+        <w:t>Gantt with all ONMS sites</w:t>
+      </w:r>
+      <w:r>
+        <w:t xml:space="preserve"> (goes to report home page)</w:t>
+      </w:r>
+    </w:p>
+    <w:p>
+      <w:pPr>
+        <w:numPr>
+          <w:ilvl w:val="2"/>
+          <w:numId w:val="28"/>
+        </w:numPr>
+      </w:pPr>
+      <w:r>
+        <w:t>Gantt with only ONMS long-term monitoring sites</w:t>
+      </w:r>
+    </w:p>
+    <w:p>
+      <w:pPr>
+        <w:numPr>
+          <w:ilvl w:val="2"/>
+          <w:numId w:val="28"/>
+        </w:numPr>
+      </w:pPr>
+      <w:r>
+        <w:t xml:space="preserve">Map with total </w:t>
+      </w:r>
+      <w:proofErr w:type="gramStart"/>
+      <w:r>
+        <w:t>days</w:t>
+      </w:r>
+      <w:proofErr w:type="gramEnd"/>
+      <w:r>
+        <w:t xml:space="preserve"> of recordings at each site</w:t>
+      </w:r>
+    </w:p>
+    <w:p>
+      <w:pPr>
+        <w:numPr>
+          <w:ilvl w:val="2"/>
+          <w:numId w:val="28"/>
+        </w:numPr>
+      </w:pPr>
+      <w:r>
+        <w:t>Data files</w:t>
+      </w:r>
+      <w:r>
+        <w:t xml:space="preserve"> </w:t>
+      </w:r>
+      <w:r>
+        <w:t>to products/</w:t>
+      </w:r>
+      <w:proofErr w:type="spellStart"/>
+      <w:r>
+        <w:t>onms</w:t>
+      </w:r>
+      <w:proofErr w:type="spellEnd"/>
+      <w:r>
+        <w:t xml:space="preserve"> directory</w:t>
+      </w:r>
+    </w:p>
+    <w:p>
+      <w:pPr>
+        <w:numPr>
+          <w:ilvl w:val="0"/>
+          <w:numId w:val="9"/>
+        </w:numPr>
+      </w:pPr>
+      <w:r>
+        <w:t xml:space="preserve">Download soundscape metrics from </w:t>
+      </w:r>
+      <w:hyperlink r:id="rId12" w:history="1">
+        <w:r>
+          <w:rPr>
+            <w:rStyle w:val="Hyperlink"/>
+          </w:rPr>
+          <w:t>NCEI- Google Cloud Platform</w:t>
+        </w:r>
+      </w:hyperlink>
+    </w:p>
+    <w:p>
+      <w:pPr>
+        <w:numPr>
+          <w:ilvl w:val="1"/>
+          <w:numId w:val="29"/>
+        </w:numPr>
+      </w:pPr>
+      <w:r>
+        <w:t>Use guidance provided by NCEI </w:t>
+      </w:r>
+      <w:r>
+        <w:t>(</w:t>
+      </w:r>
+      <w:r>
+        <w:rPr>
+          <w:highlight w:val="yellow"/>
+        </w:rPr>
+        <w:t>link</w:t>
+      </w:r>
+      <w:r>
+        <w:t>)</w:t>
+      </w:r>
+    </w:p>
+    <w:p>
+      <w:pPr>
+        <w:numPr>
+          <w:ilvl w:val="1"/>
+          <w:numId w:val="29"/>
+        </w:numPr>
+      </w:pPr>
+      <w:r>
+        <w:t xml:space="preserve">Set up directories on your local machine. Recommendation to create directory for each site with lower-case letters (e.g. F:/ONMS/sb01) and make sure you have enough space to download (you can </w:t>
+      </w:r>
+      <w:proofErr w:type="gramStart"/>
+      <w:r>
+        <w:t>delete</w:t>
+      </w:r>
+      <w:proofErr w:type="gramEnd"/>
+      <w:r>
+        <w:t xml:space="preserve"> once </w:t>
+      </w:r>
+      <w:proofErr w:type="gramStart"/>
+      <w:r>
+        <w:t>processing</w:t>
+      </w:r>
+      <w:proofErr w:type="gramEnd"/>
+      <w:r>
+        <w:t xml:space="preserve"> is complete)</w:t>
+      </w:r>
+    </w:p>
+    <w:p>
+      <w:pPr>
+        <w:numPr>
+          <w:ilvl w:val="1"/>
+          <w:numId w:val="29"/>
+        </w:numPr>
+      </w:pPr>
+      <w:r>
+        <w:t xml:space="preserve">Use command prompt to download the data: e.g. </w:t>
+      </w:r>
+      <w:proofErr w:type="spellStart"/>
+      <w:r>
+        <w:t>gsutil</w:t>
+      </w:r>
+      <w:proofErr w:type="spellEnd"/>
+      <w:r>
+        <w:t xml:space="preserve"> -m </w:t>
+      </w:r>
+      <w:proofErr w:type="spellStart"/>
+      <w:r>
+        <w:t>rsync</w:t>
+      </w:r>
+      <w:proofErr w:type="spellEnd"/>
+      <w:r>
+        <w:t xml:space="preserve"> -r gs://noaa-passive-bioacoustic/onms/products/sound_level_metrics/</w:t>
+      </w:r>
+      <w:r>
+        <w:rPr>
+          <w:highlight w:val="yellow"/>
+        </w:rPr>
+        <w:t>sb01</w:t>
+      </w:r>
+      <w:r>
+        <w:t xml:space="preserve"> F:/ONMS/</w:t>
+      </w:r>
+      <w:r>
+        <w:rPr>
+          <w:highlight w:val="yellow"/>
+        </w:rPr>
+        <w:t>sb01</w:t>
+      </w:r>
+      <w:r>
+        <w:t xml:space="preserve"> (</w:t>
+      </w:r>
+      <w:r>
+        <w:t xml:space="preserve">NOTE: </w:t>
+      </w:r>
+      <w:r>
+        <w:t>change highlighted to site you want to download and update your local directory)</w:t>
+      </w:r>
+    </w:p>
+    <w:p>
+      <w:pPr>
+        <w:numPr>
+          <w:ilvl w:val="1"/>
+          <w:numId w:val="29"/>
+        </w:numPr>
+      </w:pPr>
+      <w:r>
+        <w:lastRenderedPageBreak/>
+        <w:t>Check to make sure data downloaded properly</w:t>
+      </w:r>
+    </w:p>
+    <w:p>
+      <w:pPr>
+        <w:numPr>
+          <w:ilvl w:val="0"/>
+          <w:numId w:val="9"/>
+        </w:numPr>
+      </w:pPr>
+      <w:r>
+        <w:t xml:space="preserve">Generate comparison graphics using </w:t>
+      </w:r>
+      <w:proofErr w:type="spellStart"/>
+      <w:r>
+        <w:rPr>
+          <w:highlight w:val="cyan"/>
+        </w:rPr>
+        <w:t>compare_SanctSound</w:t>
+      </w:r>
+      <w:proofErr w:type="spellEnd"/>
+      <w:r>
+        <w:rPr>
+          <w:highlight w:val="cyan"/>
+        </w:rPr>
+        <w:t>-month</w:t>
+      </w:r>
+      <w:r>
+        <w:t xml:space="preserve"> (</w:t>
+      </w:r>
+      <w:r>
+        <w:rPr>
+          <w:highlight w:val="yellow"/>
+        </w:rPr>
+        <w:t>video- done</w:t>
+      </w:r>
+      <w:r>
+        <w:t>)</w:t>
+      </w:r>
+    </w:p>
+    <w:p>
+      <w:pPr>
+        <w:numPr>
+          <w:ilvl w:val="1"/>
+          <w:numId w:val="30"/>
+        </w:numPr>
+      </w:pPr>
+      <w:r>
+        <w:t xml:space="preserve">Need to have all data from </w:t>
+      </w:r>
+      <w:proofErr w:type="spellStart"/>
+      <w:r>
+        <w:t>SanctSound</w:t>
+      </w:r>
+      <w:proofErr w:type="spellEnd"/>
+      <w:r>
+        <w:t xml:space="preserve"> downloaded to a local directory- these are the files you want SanctSound_CI01_01_</w:t>
+      </w:r>
+      <w:r>
+        <w:rPr>
+          <w:b/>
+          <w:bCs/>
+        </w:rPr>
+        <w:t xml:space="preserve">TOL_1h.csv. </w:t>
+      </w:r>
+      <w:r>
+        <w:t xml:space="preserve">You can use the </w:t>
+      </w:r>
+      <w:r>
+        <w:t>g-</w:t>
+      </w:r>
+      <w:r>
+        <w:t xml:space="preserve">utility to download from </w:t>
+      </w:r>
+      <w:proofErr w:type="gramStart"/>
+      <w:r>
+        <w:t xml:space="preserve">GCP  </w:t>
+      </w:r>
+      <w:proofErr w:type="spellStart"/>
+      <w:r>
+        <w:t>gsutil</w:t>
+      </w:r>
+      <w:proofErr w:type="spellEnd"/>
+      <w:proofErr w:type="gramEnd"/>
+      <w:r>
+        <w:t xml:space="preserve"> -m </w:t>
+      </w:r>
+      <w:proofErr w:type="spellStart"/>
+      <w:r>
+        <w:t>rsync</w:t>
+      </w:r>
+      <w:proofErr w:type="spellEnd"/>
+      <w:r>
+        <w:t xml:space="preserve"> -r gs://noaa-passive-bioacoustic/sanctsound/products/</w:t>
+      </w:r>
+      <w:r>
+        <w:rPr>
+          <w:highlight w:val="yellow"/>
+        </w:rPr>
+        <w:t>sound_level_metrics</w:t>
+      </w:r>
+      <w:r>
+        <w:t xml:space="preserve">/ </w:t>
+      </w:r>
+      <w:r>
+        <w:rPr>
+          <w:highlight w:val="yellow"/>
+        </w:rPr>
+        <w:t>F:/sanctsound/</w:t>
+      </w:r>
+      <w:r>
+        <w:rPr>
+          <w:highlight w:val="yellow"/>
+        </w:rPr>
+        <w:t xml:space="preserve"> </w:t>
+      </w:r>
+      <w:r>
+        <w:t>(N</w:t>
+      </w:r>
+      <w:r>
+        <w:t xml:space="preserve">OTE: </w:t>
+      </w:r>
+      <w:r>
+        <w:t>you can select the specific file extension to make it run quicker</w:t>
+      </w:r>
+      <w:r>
+        <w:t>)</w:t>
+      </w:r>
+    </w:p>
+    <w:p>
+      <w:pPr>
+        <w:numPr>
+          <w:ilvl w:val="1"/>
+          <w:numId w:val="30"/>
+        </w:numPr>
+      </w:pPr>
+      <w:r>
+        <w:t>Set your directories </w:t>
+      </w:r>
+      <w:r>
+        <w:t>correctly at the beginning of the code</w:t>
+      </w:r>
+    </w:p>
+    <w:p>
+      <w:pPr>
+        <w:numPr>
+          <w:ilvl w:val="1"/>
+          <w:numId w:val="30"/>
+        </w:numPr>
+      </w:pPr>
+      <w:r>
+        <w:t xml:space="preserve">The code is set up to run for specific site types- </w:t>
+      </w:r>
+      <w:r>
+        <w:rPr>
+          <w:b/>
+          <w:bCs/>
+        </w:rPr>
+        <w:t>coastal-shallow</w:t>
+      </w:r>
+      <w:r>
+        <w:t xml:space="preserve"> sites only and only data in </w:t>
+      </w:r>
+      <w:r>
+        <w:rPr>
+          <w:b/>
+          <w:bCs/>
+        </w:rPr>
+        <w:t>2019</w:t>
+      </w:r>
+      <w:r>
+        <w:t>, so not all site</w:t>
+      </w:r>
+      <w:r>
+        <w:t>s</w:t>
+      </w:r>
+      <w:r>
+        <w:t xml:space="preserve"> will have data. You can modify the code if you want to compare specific sites/years... </w:t>
+      </w:r>
+      <w:proofErr w:type="spellStart"/>
+      <w:r>
+        <w:rPr>
+          <w:highlight w:val="cyan"/>
+        </w:rPr>
+        <w:t>find_ONMSdata</w:t>
+      </w:r>
+      <w:proofErr w:type="spellEnd"/>
+      <w:r>
+        <w:rPr>
+          <w:highlight w:val="cyan"/>
+        </w:rPr>
+        <w:t>-GCP.R</w:t>
+      </w:r>
+      <w:r>
+        <w:t xml:space="preserve"> was created to do this (you will need to modify to find what you need)</w:t>
+      </w:r>
+    </w:p>
+    <w:p>
+      <w:pPr>
+        <w:numPr>
+          <w:ilvl w:val="1"/>
+          <w:numId w:val="30"/>
+        </w:numPr>
+      </w:pPr>
+      <w:r>
+        <w:t>O</w:t>
+      </w:r>
+      <w:r>
+        <w:t>utputs a graphic for each site that meets the criteria and save in your GitHub\\</w:t>
+      </w:r>
+      <w:proofErr w:type="spellStart"/>
+      <w:r>
+        <w:t>SoundscapesWebsite</w:t>
+      </w:r>
+      <w:proofErr w:type="spellEnd"/>
+      <w:r>
+        <w:t>\\content\\resources</w:t>
+      </w:r>
+      <w:r>
+        <w:t xml:space="preserve"> </w:t>
+      </w:r>
+      <w:r>
+        <w:t xml:space="preserve">directory, </w:t>
+      </w:r>
+      <w:r>
+        <w:t>so it shows up on the website when you click “</w:t>
+      </w:r>
+      <w:r>
+        <w:rPr>
+          <w:i/>
+          <w:iCs/>
+        </w:rPr>
+        <w:t>How does my sanctuary compare</w:t>
+      </w:r>
+      <w:r>
+        <w:t>?” button</w:t>
+      </w:r>
+    </w:p>
     <w:p/>
     <w:sectPr>
-      <w:headerReference w:type="default" r:id="rId11"/>
+      <w:headerReference w:type="default" r:id="rId13"/>
       <w:pgSz w:w="12240" w:h="15840"/>
       <w:pgMar w:top="1440" w:right="1440" w:bottom="1440" w:left="1440" w:header="720" w:footer="720" w:gutter="0"/>
       <w:cols w:space="720"/>
@@ -915,6 +1534,178 @@
 <file path=word/numbering.xml><?xml version="1.0" encoding="utf-8"?>
 <w:numbering xmlns:wpc="http://schemas.microsoft.com/office/word/2010/wordprocessingCanvas" xmlns:cx="http://schemas.microsoft.com/office/drawing/2014/chartex" xmlns:cx1="http://schemas.microsoft.com/office/drawing/2015/9/8/chartex" xmlns:cx2="http://schemas.microsoft.com/office/drawing/2015/10/21/chartex" xmlns:cx3="http://schemas.microsoft.com/office/drawing/2016/5/9/chartex" xmlns:cx4="http://schemas.microsoft.com/office/drawing/2016/5/10/chartex" xmlns:cx5="http://schemas.microsoft.com/office/drawing/2016/5/11/chartex" xmlns:cx6="http://schemas.microsoft.com/office/drawing/2016/5/12/chartex" xmlns:cx7="http://schemas.microsoft.com/office/drawing/2016/5/13/chartex" xmlns:cx8="http://schemas.microsoft.com/office/drawing/2016/5/14/chartex" xmlns:mc="http://schemas.openxmlformats.org/markup-compatibility/2006" xmlns:aink="http://schemas.microsoft.com/office/drawing/2016/ink" xmlns:am3d="http://schemas.microsoft.com/office/drawing/2017/model3d" xmlns:o="urn:schemas-microsoft-com:office:office" xmlns:oel="http://schemas.microsoft.com/office/2019/extlst" xmlns:r="http://schemas.openxmlformats.org/officeDocument/2006/relationships" xmlns:m="http://schemas.openxmlformats.org/officeDocument/2006/math" xmlns:v="urn:schemas-microsoft-com:vml" xmlns:wp14="http://schemas.microsoft.com/office/word/2010/wordprocessingDrawing" xmlns:wp="http://schemas.openxmlformats.org/drawingml/2006/wordprocessingDrawing" xmlns:w10="urn:schemas-microsoft-com:office:word" xmlns:w="http://schemas.openxmlformats.org/wordprocessingml/2006/main" xmlns:w14="http://schemas.microsoft.com/office/word/2010/wordml" xmlns:w15="http://schemas.microsoft.com/office/word/2012/wordml" xmlns:w16cex="http://schemas.microsoft.com/office/word/2018/wordml/cex" xmlns:w16cid="http://schemas.microsoft.com/office/word/2016/wordml/cid" xmlns:w16="http://schemas.microsoft.com/office/word/2018/wordml" xmlns:w16du="http://schemas.microsoft.com/office/word/2023/wordml/word16du" xmlns:w16sdtdh="http://schemas.microsoft.com/office/word/2020/wordml/sdtdatahash" xmlns:w16sdtfl="http://schemas.microsoft.com/office/word/2024/wordml/sdtformatlock" xmlns:w16se="http://schemas.microsoft.com/office/word/2015/wordml/symex" xmlns:wpg="http://schemas.microsoft.com/office/word/2010/wordprocessingGroup" xmlns:wpi="http://schemas.microsoft.com/office/word/2010/wordprocessingInk" xmlns:wne="http://schemas.microsoft.com/office/word/2006/wordml" xmlns:wps="http://schemas.microsoft.com/office/word/2010/wordprocessingShape" mc:Ignorable="w14 w15 w16se w16cid w16 w16cex w16sdtdh w16sdtfl w16du wp14">
   <w:abstractNum w:abstractNumId="0" w15:restartNumberingAfterBreak="0">
+    <w:nsid w:val="00AC774D"/>
+    <w:multiLevelType w:val="hybridMultilevel"/>
+    <w:tmpl w:val="11DEBCF2"/>
+    <w:lvl w:ilvl="0" w:tplc="0409000F">
+      <w:start w:val="1"/>
+      <w:numFmt w:val="decimal"/>
+      <w:lvlText w:val="%1."/>
+      <w:lvlJc w:val="left"/>
+      <w:pPr>
+        <w:ind w:left="720" w:hanging="360"/>
+      </w:pPr>
+    </w:lvl>
+    <w:lvl w:ilvl="1" w:tplc="04090019">
+      <w:start w:val="1"/>
+      <w:numFmt w:val="lowerLetter"/>
+      <w:lvlText w:val="%2."/>
+      <w:lvlJc w:val="left"/>
+      <w:pPr>
+        <w:ind w:left="1440" w:hanging="360"/>
+      </w:pPr>
+    </w:lvl>
+    <w:lvl w:ilvl="2" w:tplc="0409001B" w:tentative="1">
+      <w:start w:val="1"/>
+      <w:numFmt w:val="lowerRoman"/>
+      <w:lvlText w:val="%3."/>
+      <w:lvlJc w:val="right"/>
+      <w:pPr>
+        <w:ind w:left="2160" w:hanging="180"/>
+      </w:pPr>
+    </w:lvl>
+    <w:lvl w:ilvl="3" w:tplc="0409000F" w:tentative="1">
+      <w:start w:val="1"/>
+      <w:numFmt w:val="decimal"/>
+      <w:lvlText w:val="%4."/>
+      <w:lvlJc w:val="left"/>
+      <w:pPr>
+        <w:ind w:left="2880" w:hanging="360"/>
+      </w:pPr>
+    </w:lvl>
+    <w:lvl w:ilvl="4" w:tplc="04090019" w:tentative="1">
+      <w:start w:val="1"/>
+      <w:numFmt w:val="lowerLetter"/>
+      <w:lvlText w:val="%5."/>
+      <w:lvlJc w:val="left"/>
+      <w:pPr>
+        <w:ind w:left="3600" w:hanging="360"/>
+      </w:pPr>
+    </w:lvl>
+    <w:lvl w:ilvl="5" w:tplc="0409001B" w:tentative="1">
+      <w:start w:val="1"/>
+      <w:numFmt w:val="lowerRoman"/>
+      <w:lvlText w:val="%6."/>
+      <w:lvlJc w:val="right"/>
+      <w:pPr>
+        <w:ind w:left="4320" w:hanging="180"/>
+      </w:pPr>
+    </w:lvl>
+    <w:lvl w:ilvl="6" w:tplc="0409000F" w:tentative="1">
+      <w:start w:val="1"/>
+      <w:numFmt w:val="decimal"/>
+      <w:lvlText w:val="%7."/>
+      <w:lvlJc w:val="left"/>
+      <w:pPr>
+        <w:ind w:left="5040" w:hanging="360"/>
+      </w:pPr>
+    </w:lvl>
+    <w:lvl w:ilvl="7" w:tplc="04090019" w:tentative="1">
+      <w:start w:val="1"/>
+      <w:numFmt w:val="lowerLetter"/>
+      <w:lvlText w:val="%8."/>
+      <w:lvlJc w:val="left"/>
+      <w:pPr>
+        <w:ind w:left="5760" w:hanging="360"/>
+      </w:pPr>
+    </w:lvl>
+    <w:lvl w:ilvl="8" w:tplc="0409001B" w:tentative="1">
+      <w:start w:val="1"/>
+      <w:numFmt w:val="lowerRoman"/>
+      <w:lvlText w:val="%9."/>
+      <w:lvlJc w:val="right"/>
+      <w:pPr>
+        <w:ind w:left="6480" w:hanging="180"/>
+      </w:pPr>
+    </w:lvl>
+  </w:abstractNum>
+  <w:abstractNum w:abstractNumId="1" w15:restartNumberingAfterBreak="0">
+    <w:nsid w:val="07270DF4"/>
+    <w:multiLevelType w:val="hybridMultilevel"/>
+    <w:tmpl w:val="E6BC51B4"/>
+    <w:lvl w:ilvl="0" w:tplc="0409000F">
+      <w:start w:val="1"/>
+      <w:numFmt w:val="decimal"/>
+      <w:lvlText w:val="%1."/>
+      <w:lvlJc w:val="left"/>
+      <w:pPr>
+        <w:ind w:left="720" w:hanging="360"/>
+      </w:pPr>
+    </w:lvl>
+    <w:lvl w:ilvl="1" w:tplc="04090019">
+      <w:start w:val="1"/>
+      <w:numFmt w:val="lowerLetter"/>
+      <w:lvlText w:val="%2."/>
+      <w:lvlJc w:val="left"/>
+      <w:pPr>
+        <w:ind w:left="1440" w:hanging="360"/>
+      </w:pPr>
+    </w:lvl>
+    <w:lvl w:ilvl="2" w:tplc="0409001B" w:tentative="1">
+      <w:start w:val="1"/>
+      <w:numFmt w:val="lowerRoman"/>
+      <w:lvlText w:val="%3."/>
+      <w:lvlJc w:val="right"/>
+      <w:pPr>
+        <w:ind w:left="2160" w:hanging="180"/>
+      </w:pPr>
+    </w:lvl>
+    <w:lvl w:ilvl="3" w:tplc="0409000F" w:tentative="1">
+      <w:start w:val="1"/>
+      <w:numFmt w:val="decimal"/>
+      <w:lvlText w:val="%4."/>
+      <w:lvlJc w:val="left"/>
+      <w:pPr>
+        <w:ind w:left="2880" w:hanging="360"/>
+      </w:pPr>
+    </w:lvl>
+    <w:lvl w:ilvl="4" w:tplc="04090019" w:tentative="1">
+      <w:start w:val="1"/>
+      <w:numFmt w:val="lowerLetter"/>
+      <w:lvlText w:val="%5."/>
+      <w:lvlJc w:val="left"/>
+      <w:pPr>
+        <w:ind w:left="3600" w:hanging="360"/>
+      </w:pPr>
+    </w:lvl>
+    <w:lvl w:ilvl="5" w:tplc="0409001B" w:tentative="1">
+      <w:start w:val="1"/>
+      <w:numFmt w:val="lowerRoman"/>
+      <w:lvlText w:val="%6."/>
+      <w:lvlJc w:val="right"/>
+      <w:pPr>
+        <w:ind w:left="4320" w:hanging="180"/>
+      </w:pPr>
+    </w:lvl>
+    <w:lvl w:ilvl="6" w:tplc="0409000F" w:tentative="1">
+      <w:start w:val="1"/>
+      <w:numFmt w:val="decimal"/>
+      <w:lvlText w:val="%7."/>
+      <w:lvlJc w:val="left"/>
+      <w:pPr>
+        <w:ind w:left="5040" w:hanging="360"/>
+      </w:pPr>
+    </w:lvl>
+    <w:lvl w:ilvl="7" w:tplc="04090019" w:tentative="1">
+      <w:start w:val="1"/>
+      <w:numFmt w:val="lowerLetter"/>
+      <w:lvlText w:val="%8."/>
+      <w:lvlJc w:val="left"/>
+      <w:pPr>
+        <w:ind w:left="5760" w:hanging="360"/>
+      </w:pPr>
+    </w:lvl>
+    <w:lvl w:ilvl="8" w:tplc="0409001B" w:tentative="1">
+      <w:start w:val="1"/>
+      <w:numFmt w:val="lowerRoman"/>
+      <w:lvlText w:val="%9."/>
+      <w:lvlJc w:val="right"/>
+      <w:pPr>
+        <w:ind w:left="6480" w:hanging="180"/>
+      </w:pPr>
+    </w:lvl>
+  </w:abstractNum>
+  <w:abstractNum w:abstractNumId="2" w15:restartNumberingAfterBreak="0">
     <w:nsid w:val="07545538"/>
     <w:multiLevelType w:val="hybridMultilevel"/>
     <w:tmpl w:val="572A5C5C"/>
@@ -1026,7 +1817,7 @@
       </w:rPr>
     </w:lvl>
   </w:abstractNum>
-  <w:abstractNum w:abstractNumId="1" w15:restartNumberingAfterBreak="0">
+  <w:abstractNum w:abstractNumId="3" w15:restartNumberingAfterBreak="0">
     <w:nsid w:val="0F1264B3"/>
     <w:multiLevelType w:val="hybridMultilevel"/>
     <w:tmpl w:val="BB3C990A"/>
@@ -1139,7 +1930,93 @@
       </w:rPr>
     </w:lvl>
   </w:abstractNum>
-  <w:abstractNum w:abstractNumId="2" w15:restartNumberingAfterBreak="0">
+  <w:abstractNum w:abstractNumId="4" w15:restartNumberingAfterBreak="0">
+    <w:nsid w:val="18203925"/>
+    <w:multiLevelType w:val="hybridMultilevel"/>
+    <w:tmpl w:val="239806D0"/>
+    <w:lvl w:ilvl="0" w:tplc="0409000F">
+      <w:start w:val="1"/>
+      <w:numFmt w:val="decimal"/>
+      <w:lvlText w:val="%1."/>
+      <w:lvlJc w:val="left"/>
+      <w:pPr>
+        <w:ind w:left="720" w:hanging="360"/>
+      </w:pPr>
+    </w:lvl>
+    <w:lvl w:ilvl="1" w:tplc="04090019">
+      <w:start w:val="1"/>
+      <w:numFmt w:val="lowerLetter"/>
+      <w:lvlText w:val="%2."/>
+      <w:lvlJc w:val="left"/>
+      <w:pPr>
+        <w:ind w:left="1440" w:hanging="360"/>
+      </w:pPr>
+    </w:lvl>
+    <w:lvl w:ilvl="2" w:tplc="0409001B" w:tentative="1">
+      <w:start w:val="1"/>
+      <w:numFmt w:val="lowerRoman"/>
+      <w:lvlText w:val="%3."/>
+      <w:lvlJc w:val="right"/>
+      <w:pPr>
+        <w:ind w:left="2160" w:hanging="180"/>
+      </w:pPr>
+    </w:lvl>
+    <w:lvl w:ilvl="3" w:tplc="0409000F" w:tentative="1">
+      <w:start w:val="1"/>
+      <w:numFmt w:val="decimal"/>
+      <w:lvlText w:val="%4."/>
+      <w:lvlJc w:val="left"/>
+      <w:pPr>
+        <w:ind w:left="2880" w:hanging="360"/>
+      </w:pPr>
+    </w:lvl>
+    <w:lvl w:ilvl="4" w:tplc="04090019" w:tentative="1">
+      <w:start w:val="1"/>
+      <w:numFmt w:val="lowerLetter"/>
+      <w:lvlText w:val="%5."/>
+      <w:lvlJc w:val="left"/>
+      <w:pPr>
+        <w:ind w:left="3600" w:hanging="360"/>
+      </w:pPr>
+    </w:lvl>
+    <w:lvl w:ilvl="5" w:tplc="0409001B" w:tentative="1">
+      <w:start w:val="1"/>
+      <w:numFmt w:val="lowerRoman"/>
+      <w:lvlText w:val="%6."/>
+      <w:lvlJc w:val="right"/>
+      <w:pPr>
+        <w:ind w:left="4320" w:hanging="180"/>
+      </w:pPr>
+    </w:lvl>
+    <w:lvl w:ilvl="6" w:tplc="0409000F" w:tentative="1">
+      <w:start w:val="1"/>
+      <w:numFmt w:val="decimal"/>
+      <w:lvlText w:val="%7."/>
+      <w:lvlJc w:val="left"/>
+      <w:pPr>
+        <w:ind w:left="5040" w:hanging="360"/>
+      </w:pPr>
+    </w:lvl>
+    <w:lvl w:ilvl="7" w:tplc="04090019" w:tentative="1">
+      <w:start w:val="1"/>
+      <w:numFmt w:val="lowerLetter"/>
+      <w:lvlText w:val="%8."/>
+      <w:lvlJc w:val="left"/>
+      <w:pPr>
+        <w:ind w:left="5760" w:hanging="360"/>
+      </w:pPr>
+    </w:lvl>
+    <w:lvl w:ilvl="8" w:tplc="0409001B" w:tentative="1">
+      <w:start w:val="1"/>
+      <w:numFmt w:val="lowerRoman"/>
+      <w:lvlText w:val="%9."/>
+      <w:lvlJc w:val="right"/>
+      <w:pPr>
+        <w:ind w:left="6480" w:hanging="180"/>
+      </w:pPr>
+    </w:lvl>
+  </w:abstractNum>
+  <w:abstractNum w:abstractNumId="5" w15:restartNumberingAfterBreak="0">
     <w:nsid w:val="258C143F"/>
     <w:multiLevelType w:val="hybridMultilevel"/>
     <w:tmpl w:val="FB56CF84"/>
@@ -1228,7 +2105,7 @@
       </w:pPr>
     </w:lvl>
   </w:abstractNum>
-  <w:abstractNum w:abstractNumId="3" w15:restartNumberingAfterBreak="0">
+  <w:abstractNum w:abstractNumId="6" w15:restartNumberingAfterBreak="0">
     <w:nsid w:val="271930E2"/>
     <w:multiLevelType w:val="hybridMultilevel"/>
     <w:tmpl w:val="577CC704"/>
@@ -1317,7 +2194,120 @@
       </w:pPr>
     </w:lvl>
   </w:abstractNum>
-  <w:abstractNum w:abstractNumId="4" w15:restartNumberingAfterBreak="0">
+  <w:abstractNum w:abstractNumId="7" w15:restartNumberingAfterBreak="0">
+    <w:nsid w:val="294E4C81"/>
+    <w:multiLevelType w:val="multilevel"/>
+    <w:tmpl w:val="7D3E48EA"/>
+    <w:lvl w:ilvl="0">
+      <w:start w:val="1"/>
+      <w:numFmt w:val="decimal"/>
+      <w:lvlText w:val="%1."/>
+      <w:lvlJc w:val="left"/>
+      <w:pPr>
+        <w:tabs>
+          <w:tab w:val="num" w:pos="720"/>
+        </w:tabs>
+        <w:ind w:left="720" w:hanging="360"/>
+      </w:pPr>
+    </w:lvl>
+    <w:lvl w:ilvl="1">
+      <w:start w:val="1"/>
+      <w:numFmt w:val="decimal"/>
+      <w:lvlText w:val="%2."/>
+      <w:lvlJc w:val="left"/>
+      <w:pPr>
+        <w:tabs>
+          <w:tab w:val="num" w:pos="1440"/>
+        </w:tabs>
+        <w:ind w:left="1440" w:hanging="360"/>
+      </w:pPr>
+    </w:lvl>
+    <w:lvl w:ilvl="2">
+      <w:start w:val="1"/>
+      <w:numFmt w:val="decimal"/>
+      <w:lvlText w:val="%3."/>
+      <w:lvlJc w:val="left"/>
+      <w:pPr>
+        <w:tabs>
+          <w:tab w:val="num" w:pos="2160"/>
+        </w:tabs>
+        <w:ind w:left="2160" w:hanging="360"/>
+      </w:pPr>
+    </w:lvl>
+    <w:lvl w:ilvl="3" w:tentative="1">
+      <w:start w:val="1"/>
+      <w:numFmt w:val="decimal"/>
+      <w:lvlText w:val="%4."/>
+      <w:lvlJc w:val="left"/>
+      <w:pPr>
+        <w:tabs>
+          <w:tab w:val="num" w:pos="2880"/>
+        </w:tabs>
+        <w:ind w:left="2880" w:hanging="360"/>
+      </w:pPr>
+    </w:lvl>
+    <w:lvl w:ilvl="4" w:tentative="1">
+      <w:start w:val="1"/>
+      <w:numFmt w:val="decimal"/>
+      <w:lvlText w:val="%5."/>
+      <w:lvlJc w:val="left"/>
+      <w:pPr>
+        <w:tabs>
+          <w:tab w:val="num" w:pos="3600"/>
+        </w:tabs>
+        <w:ind w:left="3600" w:hanging="360"/>
+      </w:pPr>
+    </w:lvl>
+    <w:lvl w:ilvl="5" w:tentative="1">
+      <w:start w:val="1"/>
+      <w:numFmt w:val="decimal"/>
+      <w:lvlText w:val="%6."/>
+      <w:lvlJc w:val="left"/>
+      <w:pPr>
+        <w:tabs>
+          <w:tab w:val="num" w:pos="4320"/>
+        </w:tabs>
+        <w:ind w:left="4320" w:hanging="360"/>
+      </w:pPr>
+    </w:lvl>
+    <w:lvl w:ilvl="6" w:tentative="1">
+      <w:start w:val="1"/>
+      <w:numFmt w:val="decimal"/>
+      <w:lvlText w:val="%7."/>
+      <w:lvlJc w:val="left"/>
+      <w:pPr>
+        <w:tabs>
+          <w:tab w:val="num" w:pos="5040"/>
+        </w:tabs>
+        <w:ind w:left="5040" w:hanging="360"/>
+      </w:pPr>
+    </w:lvl>
+    <w:lvl w:ilvl="7" w:tentative="1">
+      <w:start w:val="1"/>
+      <w:numFmt w:val="decimal"/>
+      <w:lvlText w:val="%8."/>
+      <w:lvlJc w:val="left"/>
+      <w:pPr>
+        <w:tabs>
+          <w:tab w:val="num" w:pos="5760"/>
+        </w:tabs>
+        <w:ind w:left="5760" w:hanging="360"/>
+      </w:pPr>
+    </w:lvl>
+    <w:lvl w:ilvl="8" w:tentative="1">
+      <w:start w:val="1"/>
+      <w:numFmt w:val="decimal"/>
+      <w:lvlText w:val="%9."/>
+      <w:lvlJc w:val="left"/>
+      <w:pPr>
+        <w:tabs>
+          <w:tab w:val="num" w:pos="6480"/>
+        </w:tabs>
+        <w:ind w:left="6480" w:hanging="360"/>
+      </w:pPr>
+    </w:lvl>
+  </w:abstractNum>
+  <w:abstractNum w:abstractNumId="8" w15:restartNumberingAfterBreak="0">
     <w:nsid w:val="2D4D2822"/>
     <w:multiLevelType w:val="multilevel"/>
     <w:tmpl w:val="A7B44688"/>
@@ -1466,7 +2456,7 @@
       </w:rPr>
     </w:lvl>
   </w:abstractNum>
-  <w:abstractNum w:abstractNumId="5" w15:restartNumberingAfterBreak="0">
+  <w:abstractNum w:abstractNumId="9" w15:restartNumberingAfterBreak="0">
     <w:nsid w:val="3056049C"/>
     <w:multiLevelType w:val="hybridMultilevel"/>
     <w:tmpl w:val="B598405E"/>
@@ -1555,7 +2545,7 @@
       </w:pPr>
     </w:lvl>
   </w:abstractNum>
-  <w:abstractNum w:abstractNumId="6" w15:restartNumberingAfterBreak="0">
+  <w:abstractNum w:abstractNumId="10" w15:restartNumberingAfterBreak="0">
     <w:nsid w:val="44EF4E4E"/>
     <w:multiLevelType w:val="hybridMultilevel"/>
     <w:tmpl w:val="9D7E5BB2"/>
@@ -1668,7 +2658,7 @@
       </w:rPr>
     </w:lvl>
   </w:abstractNum>
-  <w:abstractNum w:abstractNumId="7" w15:restartNumberingAfterBreak="0">
+  <w:abstractNum w:abstractNumId="11" w15:restartNumberingAfterBreak="0">
     <w:nsid w:val="4FC86397"/>
     <w:multiLevelType w:val="hybridMultilevel"/>
     <w:tmpl w:val="EB386BB8"/>
@@ -1780,29 +2770,327 @@
       </w:rPr>
     </w:lvl>
   </w:abstractNum>
+  <w:abstractNum w:abstractNumId="12" w15:restartNumberingAfterBreak="0">
+    <w:nsid w:val="5D79331C"/>
+    <w:multiLevelType w:val="hybridMultilevel"/>
+    <w:tmpl w:val="F3A49D04"/>
+    <w:lvl w:ilvl="0" w:tplc="04090001">
+      <w:start w:val="1"/>
+      <w:numFmt w:val="bullet"/>
+      <w:lvlText w:val=""/>
+      <w:lvlJc w:val="left"/>
+      <w:pPr>
+        <w:ind w:left="720" w:hanging="360"/>
+      </w:pPr>
+      <w:rPr>
+        <w:rFonts w:ascii="Symbol" w:hAnsi="Symbol" w:hint="default"/>
+      </w:rPr>
+    </w:lvl>
+    <w:lvl w:ilvl="1" w:tplc="04090003" w:tentative="1">
+      <w:start w:val="1"/>
+      <w:numFmt w:val="bullet"/>
+      <w:lvlText w:val="o"/>
+      <w:lvlJc w:val="left"/>
+      <w:pPr>
+        <w:ind w:left="1440" w:hanging="360"/>
+      </w:pPr>
+      <w:rPr>
+        <w:rFonts w:ascii="Courier New" w:hAnsi="Courier New" w:cs="Courier New" w:hint="default"/>
+      </w:rPr>
+    </w:lvl>
+    <w:lvl w:ilvl="2" w:tplc="04090005">
+      <w:start w:val="1"/>
+      <w:numFmt w:val="bullet"/>
+      <w:lvlText w:val=""/>
+      <w:lvlJc w:val="left"/>
+      <w:pPr>
+        <w:ind w:left="2160" w:hanging="360"/>
+      </w:pPr>
+      <w:rPr>
+        <w:rFonts w:ascii="Wingdings" w:hAnsi="Wingdings" w:hint="default"/>
+      </w:rPr>
+    </w:lvl>
+    <w:lvl w:ilvl="3" w:tplc="04090001" w:tentative="1">
+      <w:start w:val="1"/>
+      <w:numFmt w:val="bullet"/>
+      <w:lvlText w:val=""/>
+      <w:lvlJc w:val="left"/>
+      <w:pPr>
+        <w:ind w:left="2880" w:hanging="360"/>
+      </w:pPr>
+      <w:rPr>
+        <w:rFonts w:ascii="Symbol" w:hAnsi="Symbol" w:hint="default"/>
+      </w:rPr>
+    </w:lvl>
+    <w:lvl w:ilvl="4" w:tplc="04090003" w:tentative="1">
+      <w:start w:val="1"/>
+      <w:numFmt w:val="bullet"/>
+      <w:lvlText w:val="o"/>
+      <w:lvlJc w:val="left"/>
+      <w:pPr>
+        <w:ind w:left="3600" w:hanging="360"/>
+      </w:pPr>
+      <w:rPr>
+        <w:rFonts w:ascii="Courier New" w:hAnsi="Courier New" w:cs="Courier New" w:hint="default"/>
+      </w:rPr>
+    </w:lvl>
+    <w:lvl w:ilvl="5" w:tplc="04090005" w:tentative="1">
+      <w:start w:val="1"/>
+      <w:numFmt w:val="bullet"/>
+      <w:lvlText w:val=""/>
+      <w:lvlJc w:val="left"/>
+      <w:pPr>
+        <w:ind w:left="4320" w:hanging="360"/>
+      </w:pPr>
+      <w:rPr>
+        <w:rFonts w:ascii="Wingdings" w:hAnsi="Wingdings" w:hint="default"/>
+      </w:rPr>
+    </w:lvl>
+    <w:lvl w:ilvl="6" w:tplc="04090001" w:tentative="1">
+      <w:start w:val="1"/>
+      <w:numFmt w:val="bullet"/>
+      <w:lvlText w:val=""/>
+      <w:lvlJc w:val="left"/>
+      <w:pPr>
+        <w:ind w:left="5040" w:hanging="360"/>
+      </w:pPr>
+      <w:rPr>
+        <w:rFonts w:ascii="Symbol" w:hAnsi="Symbol" w:hint="default"/>
+      </w:rPr>
+    </w:lvl>
+    <w:lvl w:ilvl="7" w:tplc="04090003" w:tentative="1">
+      <w:start w:val="1"/>
+      <w:numFmt w:val="bullet"/>
+      <w:lvlText w:val="o"/>
+      <w:lvlJc w:val="left"/>
+      <w:pPr>
+        <w:ind w:left="5760" w:hanging="360"/>
+      </w:pPr>
+      <w:rPr>
+        <w:rFonts w:ascii="Courier New" w:hAnsi="Courier New" w:cs="Courier New" w:hint="default"/>
+      </w:rPr>
+    </w:lvl>
+    <w:lvl w:ilvl="8" w:tplc="04090005" w:tentative="1">
+      <w:start w:val="1"/>
+      <w:numFmt w:val="bullet"/>
+      <w:lvlText w:val=""/>
+      <w:lvlJc w:val="left"/>
+      <w:pPr>
+        <w:ind w:left="6480" w:hanging="360"/>
+      </w:pPr>
+      <w:rPr>
+        <w:rFonts w:ascii="Wingdings" w:hAnsi="Wingdings" w:hint="default"/>
+      </w:rPr>
+    </w:lvl>
+  </w:abstractNum>
   <w:num w:numId="1" w16cid:durableId="139663934">
+    <w:abstractNumId w:val="2"/>
+  </w:num>
+  <w:num w:numId="2" w16cid:durableId="585189371">
+    <w:abstractNumId w:val="11"/>
+  </w:num>
+  <w:num w:numId="3" w16cid:durableId="1590038883">
+    <w:abstractNumId w:val="10"/>
+  </w:num>
+  <w:num w:numId="4" w16cid:durableId="1304962614">
+    <w:abstractNumId w:val="3"/>
+  </w:num>
+  <w:num w:numId="5" w16cid:durableId="1025405301">
+    <w:abstractNumId w:val="6"/>
+  </w:num>
+  <w:num w:numId="6" w16cid:durableId="1887719274">
+    <w:abstractNumId w:val="9"/>
+  </w:num>
+  <w:num w:numId="7" w16cid:durableId="321473481">
+    <w:abstractNumId w:val="8"/>
+  </w:num>
+  <w:num w:numId="8" w16cid:durableId="1701540964">
+    <w:abstractNumId w:val="5"/>
+  </w:num>
+  <w:num w:numId="9" w16cid:durableId="1623223720">
+    <w:abstractNumId w:val="7"/>
+  </w:num>
+  <w:num w:numId="10" w16cid:durableId="2124031280">
+    <w:abstractNumId w:val="7"/>
+    <w:lvlOverride w:ilvl="1">
+      <w:lvl w:ilvl="1">
+        <w:numFmt w:val="lowerLetter"/>
+        <w:lvlText w:val="%2."/>
+        <w:lvlJc w:val="left"/>
+      </w:lvl>
+    </w:lvlOverride>
+  </w:num>
+  <w:num w:numId="11" w16cid:durableId="278953641">
+    <w:abstractNumId w:val="7"/>
+    <w:lvlOverride w:ilvl="1">
+      <w:lvl w:ilvl="1">
+        <w:numFmt w:val="lowerLetter"/>
+        <w:lvlText w:val="%2."/>
+        <w:lvlJc w:val="left"/>
+      </w:lvl>
+    </w:lvlOverride>
+  </w:num>
+  <w:num w:numId="12" w16cid:durableId="1547334064">
+    <w:abstractNumId w:val="7"/>
+    <w:lvlOverride w:ilvl="1">
+      <w:lvl w:ilvl="1">
+        <w:numFmt w:val="lowerLetter"/>
+        <w:lvlText w:val="%2."/>
+        <w:lvlJc w:val="left"/>
+      </w:lvl>
+    </w:lvlOverride>
+  </w:num>
+  <w:num w:numId="13" w16cid:durableId="1262762642">
+    <w:abstractNumId w:val="7"/>
+    <w:lvlOverride w:ilvl="1">
+      <w:lvl w:ilvl="1">
+        <w:numFmt w:val="lowerLetter"/>
+        <w:lvlText w:val="%2."/>
+        <w:lvlJc w:val="left"/>
+      </w:lvl>
+    </w:lvlOverride>
+  </w:num>
+  <w:num w:numId="14" w16cid:durableId="83571859">
+    <w:abstractNumId w:val="7"/>
+    <w:lvlOverride w:ilvl="1">
+      <w:lvl w:ilvl="1">
+        <w:numFmt w:val="lowerLetter"/>
+        <w:lvlText w:val="%2."/>
+        <w:lvlJc w:val="left"/>
+      </w:lvl>
+    </w:lvlOverride>
+  </w:num>
+  <w:num w:numId="15" w16cid:durableId="1378746378">
+    <w:abstractNumId w:val="7"/>
+    <w:lvlOverride w:ilvl="2">
+      <w:lvl w:ilvl="2">
+        <w:numFmt w:val="lowerRoman"/>
+        <w:lvlText w:val="%3."/>
+        <w:lvlJc w:val="right"/>
+      </w:lvl>
+    </w:lvlOverride>
+  </w:num>
+  <w:num w:numId="16" w16cid:durableId="620574871">
+    <w:abstractNumId w:val="7"/>
+    <w:lvlOverride w:ilvl="2">
+      <w:lvl w:ilvl="2">
+        <w:numFmt w:val="lowerRoman"/>
+        <w:lvlText w:val="%3."/>
+        <w:lvlJc w:val="right"/>
+      </w:lvl>
+    </w:lvlOverride>
+  </w:num>
+  <w:num w:numId="17" w16cid:durableId="632178310">
+    <w:abstractNumId w:val="7"/>
+    <w:lvlOverride w:ilvl="2">
+      <w:lvl w:ilvl="2">
+        <w:numFmt w:val="lowerRoman"/>
+        <w:lvlText w:val="%3."/>
+        <w:lvlJc w:val="right"/>
+      </w:lvl>
+    </w:lvlOverride>
+  </w:num>
+  <w:num w:numId="18" w16cid:durableId="581764164">
+    <w:abstractNumId w:val="7"/>
+    <w:lvlOverride w:ilvl="1">
+      <w:lvl w:ilvl="1">
+        <w:numFmt w:val="lowerLetter"/>
+        <w:lvlText w:val="%2."/>
+        <w:lvlJc w:val="left"/>
+      </w:lvl>
+    </w:lvlOverride>
+  </w:num>
+  <w:num w:numId="19" w16cid:durableId="361396836">
+    <w:abstractNumId w:val="7"/>
+    <w:lvlOverride w:ilvl="1">
+      <w:lvl w:ilvl="1">
+        <w:numFmt w:val="lowerLetter"/>
+        <w:lvlText w:val="%2."/>
+        <w:lvlJc w:val="left"/>
+      </w:lvl>
+    </w:lvlOverride>
+  </w:num>
+  <w:num w:numId="20" w16cid:durableId="2145585646">
+    <w:abstractNumId w:val="7"/>
+    <w:lvlOverride w:ilvl="1">
+      <w:lvl w:ilvl="1">
+        <w:numFmt w:val="lowerLetter"/>
+        <w:lvlText w:val="%2."/>
+        <w:lvlJc w:val="left"/>
+      </w:lvl>
+    </w:lvlOverride>
+  </w:num>
+  <w:num w:numId="21" w16cid:durableId="572661893">
+    <w:abstractNumId w:val="7"/>
+    <w:lvlOverride w:ilvl="1">
+      <w:lvl w:ilvl="1">
+        <w:numFmt w:val="lowerLetter"/>
+        <w:lvlText w:val="%2."/>
+        <w:lvlJc w:val="left"/>
+      </w:lvl>
+    </w:lvlOverride>
+  </w:num>
+  <w:num w:numId="22" w16cid:durableId="1316714648">
+    <w:abstractNumId w:val="7"/>
+    <w:lvlOverride w:ilvl="1">
+      <w:lvl w:ilvl="1">
+        <w:numFmt w:val="lowerLetter"/>
+        <w:lvlText w:val="%2."/>
+        <w:lvlJc w:val="left"/>
+      </w:lvl>
+    </w:lvlOverride>
+  </w:num>
+  <w:num w:numId="23" w16cid:durableId="1115252094">
+    <w:abstractNumId w:val="7"/>
+    <w:lvlOverride w:ilvl="1">
+      <w:lvl w:ilvl="1">
+        <w:numFmt w:val="lowerLetter"/>
+        <w:lvlText w:val="%2."/>
+        <w:lvlJc w:val="left"/>
+      </w:lvl>
+    </w:lvlOverride>
+  </w:num>
+  <w:num w:numId="24" w16cid:durableId="240063636">
+    <w:abstractNumId w:val="7"/>
+    <w:lvlOverride w:ilvl="1">
+      <w:lvl w:ilvl="1">
+        <w:numFmt w:val="lowerLetter"/>
+        <w:lvlText w:val="%2."/>
+        <w:lvlJc w:val="left"/>
+      </w:lvl>
+    </w:lvlOverride>
+  </w:num>
+  <w:num w:numId="25" w16cid:durableId="1391221901">
+    <w:abstractNumId w:val="7"/>
+    <w:lvlOverride w:ilvl="1">
+      <w:lvl w:ilvl="1">
+        <w:numFmt w:val="lowerLetter"/>
+        <w:lvlText w:val="%2."/>
+        <w:lvlJc w:val="left"/>
+      </w:lvl>
+    </w:lvlOverride>
+  </w:num>
+  <w:num w:numId="26" w16cid:durableId="745104194">
+    <w:abstractNumId w:val="7"/>
+    <w:lvlOverride w:ilvl="1">
+      <w:lvl w:ilvl="1">
+        <w:numFmt w:val="lowerLetter"/>
+        <w:lvlText w:val="%2."/>
+        <w:lvlJc w:val="left"/>
+      </w:lvl>
+    </w:lvlOverride>
+  </w:num>
+  <w:num w:numId="27" w16cid:durableId="1142238073">
     <w:abstractNumId w:val="0"/>
   </w:num>
-  <w:num w:numId="2" w16cid:durableId="585189371">
-    <w:abstractNumId w:val="7"/>
+  <w:num w:numId="28" w16cid:durableId="575821334">
+    <w:abstractNumId w:val="12"/>
   </w:num>
-  <w:num w:numId="3" w16cid:durableId="1590038883">
-    <w:abstractNumId w:val="6"/>
-  </w:num>
-  <w:num w:numId="4" w16cid:durableId="1304962614">
+  <w:num w:numId="29" w16cid:durableId="1025061797">
     <w:abstractNumId w:val="1"/>
   </w:num>
-  <w:num w:numId="5" w16cid:durableId="1025405301">
-    <w:abstractNumId w:val="3"/>
-  </w:num>
-  <w:num w:numId="6" w16cid:durableId="1887719274">
-    <w:abstractNumId w:val="5"/>
-  </w:num>
-  <w:num w:numId="7" w16cid:durableId="321473481">
+  <w:num w:numId="30" w16cid:durableId="1295330460">
     <w:abstractNumId w:val="4"/>
-  </w:num>
-  <w:num w:numId="8" w16cid:durableId="1701540964">
-    <w:abstractNumId w:val="2"/>
   </w:num>
 </w:numbering>
 </file>

</xml_diff>